<commit_message>
Update deliverables_1.1 e codice_useCase1.1
Modifiche al deliverables_1.1 e aggiunta documento codice_useCase1.1 (relativo al deliverables_1.1
</commit_message>
<xml_diff>
--- a/deliverables/deliverables_1.1.docx
+++ b/deliverables/deliverables_1.1.docx
@@ -1705,36 +1705,48 @@
     <w:p>
       <w:pPr>
         <w:numPr>
-          <w:ilvl w:val="0"/>
-          <w:numId w:val="6"/>
-        </w:numPr>
-        <w:rPr>
-          <w:highlight w:val="yellow"/>
-        </w:rPr>
-      </w:pPr>
-      <w:r>
-        <w:rPr>
-          <w:b/>
-          <w:sz w:val="22"/>
-          <w:szCs w:val="22"/>
-          <w:highlight w:val="yellow"/>
-        </w:rPr>
-        <w:t>Personale Tecnico</w:t>
-      </w:r>
-    </w:p>
-    <w:p>
-      <w:pPr>
-        <w:numPr>
           <w:ilvl w:val="1"/>
           <w:numId w:val="6"/>
         </w:numPr>
-      </w:pPr>
-      <w:r>
-        <w:rPr>
-          <w:sz w:val="22"/>
-          <w:szCs w:val="22"/>
-        </w:rPr>
-        <w:t>Gestisce disponibilità e appuntamenti</w:t>
+        <w:rPr>
+          <w:highlight w:val="cyan"/>
+        </w:rPr>
+      </w:pPr>
+      <w:r>
+        <w:rPr>
+          <w:sz w:val="22"/>
+          <w:szCs w:val="22"/>
+          <w:highlight w:val="cyan"/>
+        </w:rPr>
+        <w:t xml:space="preserve">Modifica </w:t>
+      </w:r>
+      <w:r>
+        <w:rPr>
+          <w:sz w:val="22"/>
+          <w:szCs w:val="22"/>
+          <w:highlight w:val="cyan"/>
+        </w:rPr>
+        <w:t>il proprio profilo</w:t>
+      </w:r>
+    </w:p>
+    <w:p>
+      <w:pPr>
+        <w:numPr>
+          <w:ilvl w:val="0"/>
+          <w:numId w:val="6"/>
+        </w:numPr>
+        <w:rPr>
+          <w:highlight w:val="yellow"/>
+        </w:rPr>
+      </w:pPr>
+      <w:r>
+        <w:rPr>
+          <w:b/>
+          <w:sz w:val="22"/>
+          <w:szCs w:val="22"/>
+          <w:highlight w:val="yellow"/>
+        </w:rPr>
+        <w:t>Personale Tecnico</w:t>
       </w:r>
     </w:p>
     <w:p>
@@ -1749,23 +1761,7 @@
           <w:sz w:val="22"/>
           <w:szCs w:val="22"/>
         </w:rPr>
-        <w:t>Approva/rifiuta prenotazioni</w:t>
-      </w:r>
-    </w:p>
-    <w:p>
-      <w:pPr>
-        <w:numPr>
-          <w:ilvl w:val="0"/>
-          <w:numId w:val="6"/>
-        </w:numPr>
-      </w:pPr>
-      <w:r>
-        <w:rPr>
-          <w:b/>
-          <w:sz w:val="22"/>
-          <w:szCs w:val="22"/>
-        </w:rPr>
-        <w:t>Medico</w:t>
+        <w:t>Gestisce disponibilità e appuntamenti</w:t>
       </w:r>
     </w:p>
     <w:p>
@@ -1780,7 +1776,23 @@
           <w:sz w:val="22"/>
           <w:szCs w:val="22"/>
         </w:rPr>
-        <w:t>Consulta agenda prenotazioni</w:t>
+        <w:t>Approva/rifiuta prenotazioni</w:t>
+      </w:r>
+    </w:p>
+    <w:p>
+      <w:pPr>
+        <w:numPr>
+          <w:ilvl w:val="0"/>
+          <w:numId w:val="6"/>
+        </w:numPr>
+      </w:pPr>
+      <w:r>
+        <w:rPr>
+          <w:b/>
+          <w:sz w:val="22"/>
+          <w:szCs w:val="22"/>
+        </w:rPr>
+        <w:t>Medico</w:t>
       </w:r>
     </w:p>
     <w:p>
@@ -1795,30 +1807,7 @@
           <w:sz w:val="22"/>
           <w:szCs w:val="22"/>
         </w:rPr>
-        <w:t>Può aggiungere o modificare dati nella lista malattie/sintomi</w:t>
-      </w:r>
-    </w:p>
-    <w:p>
-      <w:pPr>
-        <w:numPr>
-          <w:ilvl w:val="0"/>
-          <w:numId w:val="6"/>
-        </w:numPr>
-        <w:rPr>
-          <w:b/>
-          <w:sz w:val="22"/>
-          <w:szCs w:val="22"/>
-          <w:highlight w:val="yellow"/>
-        </w:rPr>
-      </w:pPr>
-      <w:r>
-        <w:rPr>
-          <w:b/>
-          <w:sz w:val="22"/>
-          <w:szCs w:val="22"/>
-          <w:highlight w:val="yellow"/>
-        </w:rPr>
-        <w:t>Infermiere</w:t>
+        <w:t>Consulta agenda prenotazioni</w:t>
       </w:r>
     </w:p>
     <w:p>
@@ -1827,26 +1816,40 @@
           <w:ilvl w:val="1"/>
           <w:numId w:val="6"/>
         </w:numPr>
-        <w:spacing w:before="160" w:after="0"/>
-        <w:rPr>
+        <w:rPr>
+          <w:highlight w:val="cyan"/>
+        </w:rPr>
+      </w:pPr>
+      <w:r>
+        <w:rPr>
+          <w:sz w:val="22"/>
+          <w:szCs w:val="22"/>
+          <w:highlight w:val="cyan"/>
+        </w:rPr>
+        <w:t>Consulta le cartelle cliniche dei pazienti</w:t>
+      </w:r>
+    </w:p>
+    <w:p>
+      <w:pPr>
+        <w:numPr>
+          <w:ilvl w:val="0"/>
+          <w:numId w:val="6"/>
+        </w:numPr>
+        <w:rPr>
+          <w:b/>
+          <w:sz w:val="22"/>
+          <w:szCs w:val="22"/>
           <w:highlight w:val="yellow"/>
         </w:rPr>
       </w:pPr>
       <w:r>
         <w:rPr>
+          <w:b/>
           <w:sz w:val="22"/>
           <w:szCs w:val="22"/>
           <w:highlight w:val="yellow"/>
         </w:rPr>
-        <w:t>Visualizza le prenotazioni dei pazienti assegnati per preparare il materiale o l’assistenza necessaria.</w:t>
-      </w:r>
-      <w:r>
-        <w:rPr>
-          <w:sz w:val="22"/>
-          <w:szCs w:val="22"/>
-          <w:highlight w:val="yellow"/>
-        </w:rPr>
-        <w:br/>
+        <w:t>Infermiere</w:t>
       </w:r>
     </w:p>
     <w:p>
@@ -1855,6 +1858,34 @@
           <w:ilvl w:val="1"/>
           <w:numId w:val="6"/>
         </w:numPr>
+        <w:spacing w:before="160" w:after="0"/>
+        <w:rPr>
+          <w:highlight w:val="yellow"/>
+        </w:rPr>
+      </w:pPr>
+      <w:r>
+        <w:rPr>
+          <w:sz w:val="22"/>
+          <w:szCs w:val="22"/>
+          <w:highlight w:val="yellow"/>
+        </w:rPr>
+        <w:t>Visualizza le prenotazioni dei pazienti assegnati per preparare il materiale o l’assistenza necessaria.</w:t>
+      </w:r>
+      <w:r>
+        <w:rPr>
+          <w:sz w:val="22"/>
+          <w:szCs w:val="22"/>
+          <w:highlight w:val="yellow"/>
+        </w:rPr>
+        <w:br/>
+      </w:r>
+    </w:p>
+    <w:p>
+      <w:pPr>
+        <w:numPr>
+          <w:ilvl w:val="1"/>
+          <w:numId w:val="6"/>
+        </w:numPr>
         <w:spacing w:after="240"/>
         <w:rPr>
           <w:highlight w:val="yellow"/>
@@ -1930,6 +1961,7 @@
           <w:sz w:val="22"/>
           <w:szCs w:val="22"/>
         </w:rPr>
+        <w:lastRenderedPageBreak/>
         <w:t>Sistema di Autenticazione</w:t>
       </w:r>
       <w:r>
@@ -1942,6 +1974,66 @@
     </w:p>
     <w:p>
       <w:pPr>
+        <w:numPr>
+          <w:ilvl w:val="0"/>
+          <w:numId w:val="7"/>
+        </w:numPr>
+        <w:rPr>
+          <w:bCs/>
+          <w:highlight w:val="cyan"/>
+        </w:rPr>
+      </w:pPr>
+      <w:r>
+        <w:rPr>
+          <w:b/>
+          <w:sz w:val="22"/>
+          <w:szCs w:val="22"/>
+          <w:highlight w:val="cyan"/>
+        </w:rPr>
+        <w:t xml:space="preserve">API malattie/sintomi </w:t>
+      </w:r>
+      <w:r>
+        <w:rPr>
+          <w:bCs/>
+          <w:sz w:val="22"/>
+          <w:szCs w:val="22"/>
+          <w:highlight w:val="cyan"/>
+        </w:rPr>
+        <w:t>(permette di consultare il database esterno malattie/sintomi)</w:t>
+      </w:r>
+    </w:p>
+    <w:p>
+      <w:pPr>
+        <w:numPr>
+          <w:ilvl w:val="0"/>
+          <w:numId w:val="7"/>
+        </w:numPr>
+        <w:rPr>
+          <w:bCs/>
+          <w:highlight w:val="cyan"/>
+        </w:rPr>
+      </w:pPr>
+      <w:r>
+        <w:rPr>
+          <w:b/>
+          <w:sz w:val="22"/>
+          <w:szCs w:val="22"/>
+          <w:highlight w:val="cyan"/>
+        </w:rPr>
+        <w:t xml:space="preserve">Database esterno malattie/sintomi </w:t>
+      </w:r>
+      <w:r>
+        <w:rPr>
+          <w:bCs/>
+          <w:sz w:val="22"/>
+          <w:szCs w:val="22"/>
+          <w:highlight w:val="cyan"/>
+        </w:rPr>
+        <w:t>(consultabile tramite API)</w:t>
+      </w:r>
+    </w:p>
+    <w:p>
+      <w:pPr>
         <w:rPr>
           <w:sz w:val="22"/>
           <w:szCs w:val="22"/>
@@ -2032,14 +2124,14 @@
           <w:sz w:val="22"/>
           <w:szCs w:val="22"/>
         </w:rPr>
-        <w:t xml:space="preserve">Modulo inserimento malattie/sintomi </w:t>
-      </w:r>
-      <w:r>
-        <w:rPr>
-          <w:sz w:val="22"/>
-          <w:szCs w:val="22"/>
-        </w:rPr>
-        <w:t>(per i medici)</w:t>
+        <w:t>Modulo notifiche</w:t>
+      </w:r>
+      <w:r>
+        <w:rPr>
+          <w:sz w:val="22"/>
+          <w:szCs w:val="22"/>
+        </w:rPr>
+        <w:t xml:space="preserve"> (per promemoria e aggiornamenti)</w:t>
       </w:r>
     </w:p>
     <w:p>
@@ -2048,21 +2140,27 @@
           <w:ilvl w:val="0"/>
           <w:numId w:val="8"/>
         </w:numPr>
-      </w:pPr>
-      <w:r>
-        <w:rPr>
-          <w:b/>
-          <w:sz w:val="22"/>
-          <w:szCs w:val="22"/>
-        </w:rPr>
-        <w:t>Modulo notifiche</w:t>
-      </w:r>
-      <w:r>
-        <w:rPr>
-          <w:sz w:val="22"/>
-          <w:szCs w:val="22"/>
-        </w:rPr>
-        <w:t xml:space="preserve"> (per promemoria e aggiornamenti)</w:t>
+        <w:rPr>
+          <w:highlight w:val="cyan"/>
+        </w:rPr>
+      </w:pPr>
+      <w:r>
+        <w:rPr>
+          <w:b/>
+          <w:sz w:val="22"/>
+          <w:szCs w:val="22"/>
+          <w:highlight w:val="cyan"/>
+        </w:rPr>
+        <w:t xml:space="preserve">Modulo cartelle cliniche </w:t>
+      </w:r>
+      <w:r>
+        <w:rPr>
+          <w:bCs/>
+          <w:sz w:val="22"/>
+          <w:szCs w:val="22"/>
+          <w:highlight w:val="cyan"/>
+        </w:rPr>
+        <w:t>(gestisce le cartelle cliniche dei pazienti)</w:t>
       </w:r>
     </w:p>
     <w:p>
@@ -2103,8 +2201,90 @@
           <w:b/>
           <w:sz w:val="22"/>
           <w:szCs w:val="22"/>
-        </w:rPr>
-        <w:t>Database interno per malattie/sintomi</w:t>
+          <w:highlight w:val="cyan"/>
+        </w:rPr>
+        <w:t>API</w:t>
+      </w:r>
+      <w:r>
+        <w:rPr>
+          <w:b/>
+          <w:sz w:val="22"/>
+          <w:szCs w:val="22"/>
+        </w:rPr>
+        <w:t xml:space="preserve"> </w:t>
+      </w:r>
+      <w:r>
+        <w:rPr>
+          <w:b/>
+          <w:sz w:val="22"/>
+          <w:szCs w:val="22"/>
+        </w:rPr>
+        <w:t>malattie/sintomi</w:t>
+      </w:r>
+      <w:r>
+        <w:rPr>
+          <w:b/>
+          <w:sz w:val="22"/>
+          <w:szCs w:val="22"/>
+        </w:rPr>
+        <w:t xml:space="preserve"> </w:t>
+      </w:r>
+      <w:r>
+        <w:rPr>
+          <w:b/>
+          <w:sz w:val="22"/>
+          <w:szCs w:val="22"/>
+          <w:highlight w:val="cyan"/>
+        </w:rPr>
+        <w:t>(gestisce l’accesso al database</w:t>
+      </w:r>
+      <w:r>
+        <w:rPr>
+          <w:b/>
+          <w:sz w:val="22"/>
+          <w:szCs w:val="22"/>
+          <w:highlight w:val="cyan"/>
+        </w:rPr>
+        <w:t xml:space="preserve"> malattie/sintomi</w:t>
+      </w:r>
+      <w:r>
+        <w:rPr>
+          <w:b/>
+          <w:sz w:val="22"/>
+          <w:szCs w:val="22"/>
+          <w:highlight w:val="cyan"/>
+        </w:rPr>
+        <w:t>)</w:t>
+      </w:r>
+    </w:p>
+    <w:p>
+      <w:pPr>
+        <w:numPr>
+          <w:ilvl w:val="0"/>
+          <w:numId w:val="8"/>
+        </w:numPr>
+        <w:rPr>
+          <w:b/>
+          <w:highlight w:val="cyan"/>
+        </w:rPr>
+      </w:pPr>
+      <w:r>
+        <w:rPr>
+          <w:b/>
+          <w:sz w:val="22"/>
+          <w:szCs w:val="22"/>
+          <w:highlight w:val="cyan"/>
+        </w:rPr>
+        <w:t xml:space="preserve">Database cartelle cliniche </w:t>
+      </w:r>
+      <w:r>
+        <w:rPr>
+          <w:bCs/>
+          <w:sz w:val="22"/>
+          <w:szCs w:val="22"/>
+          <w:highlight w:val="cyan"/>
+        </w:rPr>
+        <w:t>(salvataggio delle cartelle cliniche dei pazienti)</w:t>
       </w:r>
     </w:p>
     <w:p>
@@ -2156,7 +2336,43 @@
           <w:sz w:val="22"/>
           <w:szCs w:val="22"/>
         </w:rPr>
-        <w:t>utente con accesso alle funzioni di prenotazione, consultazione database malattie/sintomi e ricezione notifiche</w:t>
+        <w:t>utente con accesso alle funzioni di prenotazione</w:t>
+      </w:r>
+      <w:r>
+        <w:rPr>
+          <w:sz w:val="22"/>
+          <w:szCs w:val="22"/>
+        </w:rPr>
+        <w:t xml:space="preserve">, </w:t>
+      </w:r>
+      <w:r>
+        <w:rPr>
+          <w:sz w:val="22"/>
+          <w:szCs w:val="22"/>
+          <w:highlight w:val="yellow"/>
+        </w:rPr>
+        <w:t>modifica del proprio profilo</w:t>
+      </w:r>
+      <w:r>
+        <w:rPr>
+          <w:sz w:val="22"/>
+          <w:szCs w:val="22"/>
+        </w:rPr>
+        <w:t xml:space="preserve">, consultazione database malattie/sintomi </w:t>
+      </w:r>
+      <w:r>
+        <w:rPr>
+          <w:sz w:val="22"/>
+          <w:szCs w:val="22"/>
+        </w:rPr>
+        <w:t xml:space="preserve">(sola lettura) </w:t>
+      </w:r>
+      <w:r>
+        <w:rPr>
+          <w:sz w:val="22"/>
+          <w:szCs w:val="22"/>
+        </w:rPr>
+        <w:t>e ricezione notifiche</w:t>
       </w:r>
     </w:p>
     <w:p>
@@ -2199,6 +2415,7 @@
         </w:numPr>
         <w:rPr>
           <w:b/>
+          <w:highlight w:val="cyan"/>
         </w:rPr>
       </w:pPr>
       <w:r>
@@ -2224,7 +2441,31 @@
           <w:szCs w:val="22"/>
           <w:highlight w:val="yellow"/>
         </w:rPr>
-        <w:t xml:space="preserve">accetta o rifiuta l’incarico </w:t>
+        <w:t>accetta o rifiuta l’incarico</w:t>
+      </w:r>
+      <w:r>
+        <w:rPr>
+          <w:sz w:val="22"/>
+          <w:szCs w:val="22"/>
+          <w:highlight w:val="yellow"/>
+        </w:rPr>
+        <w:t xml:space="preserve">, </w:t>
+      </w:r>
+      <w:r>
+        <w:rPr>
+          <w:sz w:val="22"/>
+          <w:szCs w:val="22"/>
+          <w:highlight w:val="cyan"/>
+        </w:rPr>
+        <w:t>consulta le cartelle cliniche</w:t>
+      </w:r>
+      <w:r>
+        <w:rPr>
+          <w:sz w:val="22"/>
+          <w:szCs w:val="22"/>
+          <w:highlight w:val="cyan"/>
+        </w:rPr>
+        <w:t xml:space="preserve"> </w:t>
       </w:r>
     </w:p>
     <w:p>
@@ -2311,7 +2552,114 @@
           <w:sz w:val="22"/>
           <w:szCs w:val="22"/>
         </w:rPr>
-        <w:t xml:space="preserve"> interagisce con il modulo gestione utenti per la registrazione ed il login, con il modulo di prenotazione per fissare appuntamenti, con il sistema di notifiche per ricevere aggiornamenti e con i database per consultare lo storico delle prenotazioni e la sezione malattie/sintomi.</w:t>
+        <w:t xml:space="preserve"> interagisce con il modulo gestione utenti per la registrazione</w:t>
+      </w:r>
+      <w:r>
+        <w:rPr>
+          <w:sz w:val="22"/>
+          <w:szCs w:val="22"/>
+        </w:rPr>
+        <w:t xml:space="preserve">, </w:t>
+      </w:r>
+      <w:r>
+        <w:rPr>
+          <w:sz w:val="22"/>
+          <w:szCs w:val="22"/>
+        </w:rPr>
+        <w:t>il login</w:t>
+      </w:r>
+      <w:r>
+        <w:rPr>
+          <w:sz w:val="22"/>
+          <w:szCs w:val="22"/>
+        </w:rPr>
+        <w:t xml:space="preserve"> </w:t>
+      </w:r>
+      <w:r>
+        <w:rPr>
+          <w:sz w:val="22"/>
+          <w:szCs w:val="22"/>
+          <w:highlight w:val="yellow"/>
+        </w:rPr>
+        <w:t>e la modifica del proprio profilo</w:t>
+      </w:r>
+      <w:r>
+        <w:rPr>
+          <w:sz w:val="22"/>
+          <w:szCs w:val="22"/>
+        </w:rPr>
+        <w:t>, con il modulo di prenotazione per fissare appuntamenti, con il sistema di notifiche per ricevere aggiornamenti</w:t>
+      </w:r>
+      <w:r>
+        <w:rPr>
+          <w:sz w:val="22"/>
+          <w:szCs w:val="22"/>
+        </w:rPr>
+        <w:t xml:space="preserve">, </w:t>
+      </w:r>
+      <w:r>
+        <w:rPr>
+          <w:sz w:val="22"/>
+          <w:szCs w:val="22"/>
+        </w:rPr>
+        <w:t>con i</w:t>
+      </w:r>
+      <w:r>
+        <w:rPr>
+          <w:sz w:val="22"/>
+          <w:szCs w:val="22"/>
+        </w:rPr>
+        <w:t>l</w:t>
+      </w:r>
+      <w:r>
+        <w:rPr>
+          <w:sz w:val="22"/>
+          <w:szCs w:val="22"/>
+        </w:rPr>
+        <w:t xml:space="preserve"> database </w:t>
+      </w:r>
+      <w:r>
+        <w:rPr>
+          <w:sz w:val="22"/>
+          <w:szCs w:val="22"/>
+        </w:rPr>
+        <w:t xml:space="preserve">interno </w:t>
+      </w:r>
+      <w:r>
+        <w:rPr>
+          <w:sz w:val="22"/>
+          <w:szCs w:val="22"/>
+        </w:rPr>
+        <w:t xml:space="preserve">per consultare lo storico delle prenotazioni </w:t>
+      </w:r>
+      <w:r>
+        <w:rPr>
+          <w:sz w:val="22"/>
+          <w:szCs w:val="22"/>
+        </w:rPr>
+        <w:t xml:space="preserve">e </w:t>
+      </w:r>
+      <w:r>
+        <w:rPr>
+          <w:sz w:val="22"/>
+          <w:szCs w:val="22"/>
+          <w:highlight w:val="cyan"/>
+        </w:rPr>
+        <w:t>con le API</w:t>
+      </w:r>
+      <w:r>
+        <w:rPr>
+          <w:sz w:val="22"/>
+          <w:szCs w:val="22"/>
+        </w:rPr>
+        <w:t xml:space="preserve"> per consultare</w:t>
+      </w:r>
+      <w:r>
+        <w:rPr>
+          <w:sz w:val="22"/>
+          <w:szCs w:val="22"/>
+        </w:rPr>
+        <w:t xml:space="preserve"> sezione malattie/sintomi.</w:t>
       </w:r>
     </w:p>
     <w:p>
@@ -2365,11 +2713,72 @@
           <w:sz w:val="22"/>
           <w:szCs w:val="22"/>
         </w:rPr>
-        <w:t xml:space="preserve">medico, </w:t>
-      </w:r>
-      <w:r>
-        <w:rPr>
-          <w:b/>
+        <w:t>medico</w:t>
+      </w:r>
+      <w:r>
+        <w:rPr>
+          <w:b/>
+          <w:sz w:val="22"/>
+          <w:szCs w:val="22"/>
+        </w:rPr>
+        <w:t xml:space="preserve"> </w:t>
+      </w:r>
+      <w:r>
+        <w:rPr>
+          <w:sz w:val="22"/>
+          <w:szCs w:val="22"/>
+        </w:rPr>
+        <w:t xml:space="preserve">interagisce con il modulo gestione utenti per la registrazione ed il login, con il modulo prenotazioni per consultare l’agenda delle prenotazioni, con il database </w:t>
+      </w:r>
+      <w:r>
+        <w:rPr>
+          <w:sz w:val="22"/>
+          <w:szCs w:val="22"/>
+          <w:highlight w:val="cyan"/>
+        </w:rPr>
+        <w:t>cartelle cliniche</w:t>
+      </w:r>
+      <w:r>
+        <w:rPr>
+          <w:sz w:val="22"/>
+          <w:szCs w:val="22"/>
+          <w:highlight w:val="cyan"/>
+        </w:rPr>
+        <w:t xml:space="preserve"> per </w:t>
+      </w:r>
+      <w:r>
+        <w:rPr>
+          <w:sz w:val="22"/>
+          <w:szCs w:val="22"/>
+          <w:highlight w:val="cyan"/>
+        </w:rPr>
+        <w:t>consultare le cartelle cliniche dei pazienti</w:t>
+      </w:r>
+      <w:r>
+        <w:rPr>
+          <w:sz w:val="22"/>
+          <w:szCs w:val="22"/>
+        </w:rPr>
+        <w:t>.</w:t>
+      </w:r>
+    </w:p>
+    <w:p>
+      <w:pPr>
+        <w:numPr>
+          <w:ilvl w:val="0"/>
+          <w:numId w:val="1"/>
+        </w:numPr>
+      </w:pPr>
+      <w:r>
+        <w:rPr>
+          <w:sz w:val="22"/>
+          <w:szCs w:val="22"/>
+        </w:rPr>
+        <w:lastRenderedPageBreak/>
+        <w:t>L’</w:t>
+      </w:r>
+      <w:r>
+        <w:rPr>
           <w:sz w:val="22"/>
           <w:szCs w:val="22"/>
           <w:highlight w:val="yellow"/>
@@ -2378,10 +2787,25 @@
       </w:r>
       <w:r>
         <w:rPr>
-          <w:sz w:val="22"/>
-          <w:szCs w:val="22"/>
-        </w:rPr>
-        <w:t xml:space="preserve"> interagisce con il modulo gestione utenti per la registrazione ed il login, con il modulo prenotazioni per consultare l’agenda delle prenotazioni, con il database malattie/sintomi per aggiungere o modificare dati.</w:t>
+          <w:b/>
+          <w:sz w:val="22"/>
+          <w:szCs w:val="22"/>
+        </w:rPr>
+        <w:t xml:space="preserve"> </w:t>
+      </w:r>
+      <w:r>
+        <w:rPr>
+          <w:sz w:val="22"/>
+          <w:szCs w:val="22"/>
+        </w:rPr>
+        <w:t>interagisce con il modulo gestione utenti per la registrazione ed il login, con il modulo prenotazioni per consultare l’agenda delle prenotazioni</w:t>
+      </w:r>
+      <w:r>
+        <w:rPr>
+          <w:sz w:val="22"/>
+          <w:szCs w:val="22"/>
+        </w:rPr>
+        <w:t xml:space="preserve"> e per aggiornare lo stato di esami/visite </w:t>
       </w:r>
     </w:p>
     <w:p>
@@ -2419,7 +2843,56 @@
           <w:sz w:val="22"/>
           <w:szCs w:val="22"/>
         </w:rPr>
-        <w:t xml:space="preserve"> interagisce con il database interno per gestire gli appuntamenti e la disponibilità, con il modulo notifiche per inviare promemoria agli utenti e con il database interno per aggiornare le informazioni sulle disponibilità.</w:t>
+        <w:t xml:space="preserve"> interagisce con il database interno per gestire gli appuntamenti</w:t>
+      </w:r>
+      <w:r>
+        <w:rPr>
+          <w:sz w:val="22"/>
+          <w:szCs w:val="22"/>
+        </w:rPr>
+        <w:t xml:space="preserve">, </w:t>
+      </w:r>
+      <w:r>
+        <w:rPr>
+          <w:sz w:val="22"/>
+          <w:szCs w:val="22"/>
+        </w:rPr>
+        <w:t>l</w:t>
+      </w:r>
+      <w:r>
+        <w:rPr>
+          <w:sz w:val="22"/>
+          <w:szCs w:val="22"/>
+        </w:rPr>
+        <w:t>e</w:t>
+      </w:r>
+      <w:r>
+        <w:rPr>
+          <w:sz w:val="22"/>
+          <w:szCs w:val="22"/>
+        </w:rPr>
+        <w:t xml:space="preserve"> disponibilità</w:t>
+      </w:r>
+      <w:r>
+        <w:rPr>
+          <w:sz w:val="22"/>
+          <w:szCs w:val="22"/>
+        </w:rPr>
+        <w:t xml:space="preserve"> e per aggiornare le informazioni sulle prenotazioni</w:t>
+      </w:r>
+      <w:r>
+        <w:rPr>
+          <w:sz w:val="22"/>
+          <w:szCs w:val="22"/>
+        </w:rPr>
+        <w:t>, con il modulo notifiche per inviare promemoria agli utenti</w:t>
+      </w:r>
+      <w:r>
+        <w:rPr>
+          <w:sz w:val="22"/>
+          <w:szCs w:val="22"/>
+        </w:rPr>
+        <w:t xml:space="preserve"> </w:t>
       </w:r>
     </w:p>
     <w:p>
@@ -2464,7 +2937,6 @@
           <w:sz w:val="22"/>
           <w:szCs w:val="22"/>
         </w:rPr>
-        <w:lastRenderedPageBreak/>
         <w:t xml:space="preserve">Il </w:t>
       </w:r>
       <w:r>
@@ -2504,21 +2976,83 @@
           <w:ilvl w:val="0"/>
           <w:numId w:val="1"/>
         </w:numPr>
-      </w:pPr>
-      <w:r>
-        <w:rPr>
-          <w:sz w:val="22"/>
-          <w:szCs w:val="22"/>
+        <w:rPr>
+          <w:highlight w:val="cyan"/>
+        </w:rPr>
+      </w:pPr>
+      <w:r>
+        <w:rPr>
+          <w:sz w:val="22"/>
+          <w:szCs w:val="22"/>
+          <w:highlight w:val="cyan"/>
         </w:rPr>
         <w:t xml:space="preserve">Il </w:t>
       </w:r>
       <w:r>
         <w:rPr>
           <w:b/>
-          <w:sz w:val="22"/>
-          <w:szCs w:val="22"/>
-        </w:rPr>
-        <w:t>modulo</w:t>
+          <w:bCs/>
+          <w:sz w:val="22"/>
+          <w:szCs w:val="22"/>
+          <w:highlight w:val="cyan"/>
+        </w:rPr>
+        <w:t>modulo cartelle cliniche</w:t>
+      </w:r>
+      <w:r>
+        <w:rPr>
+          <w:sz w:val="22"/>
+          <w:szCs w:val="22"/>
+          <w:highlight w:val="cyan"/>
+        </w:rPr>
+        <w:t xml:space="preserve"> interagisce con il database cartelle cliniche per salvare e recuperare le cartelle cliniche dei pazienti</w:t>
+      </w:r>
+    </w:p>
+    <w:p>
+      <w:pPr>
+        <w:numPr>
+          <w:ilvl w:val="0"/>
+          <w:numId w:val="1"/>
+        </w:numPr>
+      </w:pPr>
+      <w:r>
+        <w:rPr>
+          <w:sz w:val="22"/>
+          <w:szCs w:val="22"/>
+        </w:rPr>
+        <w:t xml:space="preserve">Il </w:t>
+      </w:r>
+      <w:r>
+        <w:rPr>
+          <w:b/>
+          <w:sz w:val="22"/>
+          <w:szCs w:val="22"/>
+        </w:rPr>
+        <w:t>database interno</w:t>
+      </w:r>
+      <w:r>
+        <w:rPr>
+          <w:sz w:val="22"/>
+          <w:szCs w:val="22"/>
+        </w:rPr>
+        <w:t xml:space="preserve"> interagisce con il modulo prenotazioni, il modulo gestione utenti e il modulo notifiche per archiviare e fornire dati sulle prenotazioni, utenti e notifiche inviate.</w:t>
+      </w:r>
+    </w:p>
+    <w:p>
+      <w:pPr>
+        <w:numPr>
+          <w:ilvl w:val="0"/>
+          <w:numId w:val="1"/>
+        </w:numPr>
+      </w:pPr>
+      <w:r>
+        <w:rPr>
+          <w:b/>
+          <w:bCs/>
+          <w:sz w:val="22"/>
+          <w:szCs w:val="22"/>
+          <w:highlight w:val="cyan"/>
+        </w:rPr>
+        <w:t>API</w:t>
       </w:r>
       <w:r>
         <w:rPr>
@@ -2533,7 +3067,7 @@
           <w:sz w:val="22"/>
           <w:szCs w:val="22"/>
         </w:rPr>
-        <w:t>inserimento</w:t>
+        <w:t>malattie/sintomi</w:t>
       </w:r>
       <w:r>
         <w:rPr>
@@ -2542,20 +3076,28 @@
         </w:rPr>
         <w:t xml:space="preserve"> </w:t>
       </w:r>
-      <w:r>
-        <w:rPr>
-          <w:b/>
-          <w:sz w:val="22"/>
-          <w:szCs w:val="22"/>
-        </w:rPr>
-        <w:t>malattie/sintomi</w:t>
-      </w:r>
-      <w:r>
-        <w:rPr>
-          <w:sz w:val="22"/>
-          <w:szCs w:val="22"/>
-        </w:rPr>
-        <w:t xml:space="preserve"> interagisce con il database interno per malattie/sintomi per salvare e aggiornare informazioni, consentendo ai medici di modificarle e ai pazienti di consultarle.</w:t>
+      <w:proofErr w:type="gramStart"/>
+      <w:r>
+        <w:rPr>
+          <w:sz w:val="22"/>
+          <w:szCs w:val="22"/>
+        </w:rPr>
+        <w:t>interagisce</w:t>
+      </w:r>
+      <w:proofErr w:type="gramEnd"/>
+      <w:r>
+        <w:rPr>
+          <w:sz w:val="22"/>
+          <w:szCs w:val="22"/>
+        </w:rPr>
+        <w:t xml:space="preserve"> con il modulo prenotazioni per consentire agli utenti di consultarle.</w:t>
+      </w:r>
+      <w:r>
+        <w:rPr>
+          <w:sz w:val="22"/>
+          <w:szCs w:val="22"/>
+        </w:rPr>
+        <w:t xml:space="preserve"> </w:t>
       </w:r>
     </w:p>
     <w:p>
@@ -2564,58 +3106,35 @@
           <w:ilvl w:val="0"/>
           <w:numId w:val="1"/>
         </w:numPr>
-      </w:pPr>
-      <w:r>
-        <w:rPr>
-          <w:sz w:val="22"/>
-          <w:szCs w:val="22"/>
-        </w:rPr>
-        <w:t xml:space="preserve">Il </w:t>
-      </w:r>
-      <w:r>
-        <w:rPr>
-          <w:b/>
-          <w:sz w:val="22"/>
-          <w:szCs w:val="22"/>
-        </w:rPr>
-        <w:t>database interno</w:t>
-      </w:r>
-      <w:r>
-        <w:rPr>
-          <w:sz w:val="22"/>
-          <w:szCs w:val="22"/>
-        </w:rPr>
-        <w:t xml:space="preserve"> interagisce con il modulo prenotazioni, il modulo gestione utenti e il modulo notifiche per archiviare e fornire dati sulle prenotazioni, utenti e notifiche inviate.</w:t>
-      </w:r>
-    </w:p>
-    <w:p>
-      <w:pPr>
-        <w:numPr>
-          <w:ilvl w:val="0"/>
-          <w:numId w:val="1"/>
-        </w:numPr>
-      </w:pPr>
-      <w:r>
-        <w:rPr>
-          <w:sz w:val="22"/>
-          <w:szCs w:val="22"/>
-        </w:rPr>
-        <w:t xml:space="preserve">Il </w:t>
-      </w:r>
-      <w:r>
-        <w:rPr>
-          <w:b/>
-          <w:sz w:val="22"/>
-          <w:szCs w:val="22"/>
-        </w:rPr>
-        <w:t>database interno per malattie/sintomi</w:t>
-      </w:r>
-      <w:r>
-        <w:rPr>
-          <w:sz w:val="22"/>
-          <w:szCs w:val="22"/>
-        </w:rPr>
-        <w:t xml:space="preserve"> interagisce con il modulo inserimento malattie/sintomi per memorizzare le informazioni sulle patologie e sintomi e con il modulo prenotazioni per consentire agli utenti di consultarle.</w:t>
+        <w:rPr>
+          <w:highlight w:val="cyan"/>
+        </w:rPr>
+      </w:pPr>
+      <w:r>
+        <w:rPr>
+          <w:sz w:val="22"/>
+          <w:szCs w:val="22"/>
+          <w:highlight w:val="cyan"/>
+        </w:rPr>
+        <w:t>Il</w:t>
+      </w:r>
+      <w:r>
+        <w:rPr>
+          <w:b/>
+          <w:bCs/>
+          <w:sz w:val="22"/>
+          <w:szCs w:val="22"/>
+          <w:highlight w:val="cyan"/>
+        </w:rPr>
+        <w:t xml:space="preserve"> database cartelle cliniche</w:t>
+      </w:r>
+      <w:r>
+        <w:rPr>
+          <w:sz w:val="22"/>
+          <w:szCs w:val="22"/>
+          <w:highlight w:val="cyan"/>
+        </w:rPr>
+        <w:t xml:space="preserve"> interagisce con il modulo cartelle cliniche per archiviare e recuperare le cartelle cliniche dei pazienti</w:t>
       </w:r>
     </w:p>
     <w:p>
@@ -2747,7 +3266,65 @@
           <w:sz w:val="22"/>
           <w:szCs w:val="22"/>
         </w:rPr>
-        <w:t>modulo prenotazioni – database interno/malattie sintomi (in sola lettura) – sistema di autenticazione</w:t>
+        <w:t xml:space="preserve">modulo prenotazioni – </w:t>
+      </w:r>
+      <w:r>
+        <w:rPr>
+          <w:color w:val="000000"/>
+          <w:sz w:val="22"/>
+          <w:szCs w:val="22"/>
+          <w:highlight w:val="cyan"/>
+        </w:rPr>
+        <w:t>API</w:t>
+      </w:r>
+      <w:r>
+        <w:rPr>
+          <w:color w:val="000000"/>
+          <w:sz w:val="22"/>
+          <w:szCs w:val="22"/>
+        </w:rPr>
+        <w:t xml:space="preserve"> </w:t>
+      </w:r>
+      <w:r>
+        <w:rPr>
+          <w:color w:val="000000"/>
+          <w:sz w:val="22"/>
+          <w:szCs w:val="22"/>
+        </w:rPr>
+        <w:t>malattie</w:t>
+      </w:r>
+      <w:r>
+        <w:rPr>
+          <w:color w:val="000000"/>
+          <w:sz w:val="22"/>
+          <w:szCs w:val="22"/>
+        </w:rPr>
+        <w:t>/</w:t>
+      </w:r>
+      <w:r>
+        <w:rPr>
+          <w:color w:val="000000"/>
+          <w:sz w:val="22"/>
+          <w:szCs w:val="22"/>
+        </w:rPr>
+        <w:t>sintomi (in sola lettura) – sistema di autenticazione</w:t>
+      </w:r>
+      <w:r>
+        <w:rPr>
+          <w:color w:val="000000"/>
+          <w:sz w:val="22"/>
+          <w:szCs w:val="22"/>
+        </w:rPr>
+        <w:t xml:space="preserve"> – </w:t>
+      </w:r>
+      <w:r>
+        <w:rPr>
+          <w:color w:val="000000"/>
+          <w:sz w:val="22"/>
+          <w:szCs w:val="22"/>
+          <w:highlight w:val="cyan"/>
+        </w:rPr>
+        <w:t>modulo gestione utenti (per modifica proprio profilo)</w:t>
       </w:r>
     </w:p>
     <w:p>
@@ -2777,8 +3354,18 @@
           <w:color w:val="000000"/>
           <w:sz w:val="22"/>
           <w:szCs w:val="22"/>
-        </w:rPr>
-        <w:t xml:space="preserve">Dipendente → </w:t>
+          <w:highlight w:val="yellow"/>
+        </w:rPr>
+        <w:t>Personale tecnico</w:t>
+      </w:r>
+      <w:r>
+        <w:rPr>
+          <w:b/>
+          <w:color w:val="000000"/>
+          <w:sz w:val="22"/>
+          <w:szCs w:val="22"/>
+        </w:rPr>
+        <w:t xml:space="preserve"> → </w:t>
       </w:r>
       <w:r>
         <w:rPr>
@@ -2808,6 +3395,7 @@
           <w:color w:val="000000"/>
           <w:sz w:val="22"/>
           <w:szCs w:val="22"/>
+          <w:highlight w:val="cyan"/>
         </w:rPr>
       </w:pPr>
       <w:r>
@@ -2825,7 +3413,66 @@
           <w:sz w:val="22"/>
           <w:szCs w:val="22"/>
         </w:rPr>
-        <w:t>sistema di autenticazione - database interno per malattie/sintomi - database interno – modulo di inserimento malattie/sintomi</w:t>
+        <w:t xml:space="preserve">sistema di autenticazione </w:t>
+      </w:r>
+      <w:r>
+        <w:rPr>
+          <w:color w:val="000000"/>
+          <w:sz w:val="22"/>
+          <w:szCs w:val="22"/>
+        </w:rPr>
+        <w:t>–</w:t>
+      </w:r>
+      <w:r>
+        <w:rPr>
+          <w:color w:val="000000"/>
+          <w:sz w:val="22"/>
+          <w:szCs w:val="22"/>
+        </w:rPr>
+        <w:t xml:space="preserve"> </w:t>
+      </w:r>
+      <w:r>
+        <w:rPr>
+          <w:color w:val="000000"/>
+          <w:sz w:val="22"/>
+          <w:szCs w:val="22"/>
+          <w:highlight w:val="cyan"/>
+        </w:rPr>
+        <w:t>API</w:t>
+      </w:r>
+      <w:r>
+        <w:rPr>
+          <w:color w:val="000000"/>
+          <w:sz w:val="22"/>
+          <w:szCs w:val="22"/>
+        </w:rPr>
+        <w:t xml:space="preserve"> </w:t>
+      </w:r>
+      <w:r>
+        <w:rPr>
+          <w:color w:val="000000"/>
+          <w:sz w:val="22"/>
+          <w:szCs w:val="22"/>
+        </w:rPr>
+        <w:t xml:space="preserve">malattie/sintomi - database interno – </w:t>
+      </w:r>
+      <w:r>
+        <w:rPr>
+          <w:color w:val="000000"/>
+          <w:sz w:val="22"/>
+          <w:szCs w:val="22"/>
+          <w:highlight w:val="cyan"/>
+        </w:rPr>
+        <w:t xml:space="preserve">modulo </w:t>
+      </w:r>
+      <w:r>
+        <w:rPr>
+          <w:color w:val="000000"/>
+          <w:sz w:val="22"/>
+          <w:szCs w:val="22"/>
+          <w:highlight w:val="cyan"/>
+        </w:rPr>
+        <w:t>cartelle cliniche</w:t>
       </w:r>
     </w:p>
     <w:p>
@@ -2964,24 +3611,58 @@
           <w:color w:val="000000"/>
           <w:sz w:val="22"/>
           <w:szCs w:val="22"/>
-        </w:rPr>
-      </w:pPr>
-      <w:r>
-        <w:rPr>
-          <w:b/>
-          <w:color w:val="000000"/>
-          <w:sz w:val="22"/>
-          <w:szCs w:val="22"/>
-        </w:rPr>
-        <w:t xml:space="preserve">Modulo inserimento malattie/sintomi → </w:t>
-      </w:r>
-      <w:r>
-        <w:rPr>
-          <w:color w:val="000000"/>
-          <w:sz w:val="22"/>
-          <w:szCs w:val="22"/>
-        </w:rPr>
-        <w:t xml:space="preserve">database interno malattie/sintomi </w:t>
+          <w:highlight w:val="cyan"/>
+        </w:rPr>
+      </w:pPr>
+      <w:r>
+        <w:rPr>
+          <w:b/>
+          <w:color w:val="000000"/>
+          <w:sz w:val="22"/>
+          <w:szCs w:val="22"/>
+          <w:highlight w:val="cyan"/>
+        </w:rPr>
+        <w:t xml:space="preserve">Modulo cartelle cliniche </w:t>
+      </w:r>
+      <w:r>
+        <w:rPr>
+          <w:b/>
+          <w:color w:val="000000"/>
+          <w:sz w:val="22"/>
+          <w:szCs w:val="22"/>
+          <w:highlight w:val="cyan"/>
+        </w:rPr>
+        <w:t>→</w:t>
+      </w:r>
+      <w:r>
+        <w:rPr>
+          <w:b/>
+          <w:color w:val="000000"/>
+          <w:sz w:val="22"/>
+          <w:szCs w:val="22"/>
+          <w:highlight w:val="cyan"/>
+        </w:rPr>
+        <w:t xml:space="preserve"> </w:t>
+      </w:r>
+      <w:r>
+        <w:rPr>
+          <w:bCs/>
+          <w:color w:val="000000"/>
+          <w:sz w:val="22"/>
+          <w:szCs w:val="22"/>
+          <w:highlight w:val="cyan"/>
+        </w:rPr>
+        <w:t>database cartelle cliniche</w:t>
+      </w:r>
+      <w:r>
+        <w:rPr>
+          <w:b/>
+          <w:color w:val="000000"/>
+          <w:sz w:val="22"/>
+          <w:szCs w:val="22"/>
+          <w:highlight w:val="cyan"/>
+        </w:rPr>
+        <w:t xml:space="preserve"> </w:t>
       </w:r>
     </w:p>
     <w:p>
@@ -3011,33 +3692,55 @@
           <w:color w:val="000000"/>
           <w:sz w:val="22"/>
           <w:szCs w:val="22"/>
-        </w:rPr>
-        <w:t xml:space="preserve">Database interno → </w:t>
-      </w:r>
-      <w:r>
-        <w:rPr>
-          <w:color w:val="000000"/>
-          <w:sz w:val="22"/>
-          <w:szCs w:val="22"/>
-        </w:rPr>
-        <w:t xml:space="preserve">(?) non ha accesso a nulla </w:t>
-      </w:r>
-      <w:r>
-        <w:rPr>
-          <w:color w:val="000000"/>
-          <w:sz w:val="22"/>
-          <w:szCs w:val="22"/>
-          <w:highlight w:val="yellow"/>
-        </w:rPr>
-        <w:t>(second</w:t>
-      </w:r>
-      <w:r>
-        <w:rPr>
-          <w:sz w:val="22"/>
-          <w:szCs w:val="22"/>
-          <w:highlight w:val="yellow"/>
-        </w:rPr>
-        <w:t>o me si può omettere)</w:t>
+          <w:highlight w:val="cyan"/>
+        </w:rPr>
+        <w:t>API</w:t>
+      </w:r>
+      <w:r>
+        <w:rPr>
+          <w:b/>
+          <w:color w:val="000000"/>
+          <w:sz w:val="22"/>
+          <w:szCs w:val="22"/>
+        </w:rPr>
+        <w:t xml:space="preserve"> malattie/sintomi </w:t>
+      </w:r>
+      <w:proofErr w:type="gramStart"/>
+      <w:r>
+        <w:rPr>
+          <w:b/>
+          <w:color w:val="000000"/>
+          <w:sz w:val="22"/>
+          <w:szCs w:val="22"/>
+        </w:rPr>
+        <w:t xml:space="preserve">→ </w:t>
+      </w:r>
+      <w:r>
+        <w:rPr>
+          <w:color w:val="000000"/>
+          <w:sz w:val="22"/>
+          <w:szCs w:val="22"/>
+        </w:rPr>
+        <w:t xml:space="preserve"> </w:t>
+      </w:r>
+      <w:r>
+        <w:rPr>
+          <w:color w:val="000000"/>
+          <w:sz w:val="22"/>
+          <w:szCs w:val="22"/>
+          <w:highlight w:val="cyan"/>
+        </w:rPr>
+        <w:t>database</w:t>
+      </w:r>
+      <w:proofErr w:type="gramEnd"/>
+      <w:r>
+        <w:rPr>
+          <w:color w:val="000000"/>
+          <w:sz w:val="22"/>
+          <w:szCs w:val="22"/>
+          <w:highlight w:val="cyan"/>
+        </w:rPr>
+        <w:t xml:space="preserve"> esterno malattie/sintomi</w:t>
       </w:r>
     </w:p>
     <w:p>
@@ -3068,23 +3771,15 @@
           <w:sz w:val="22"/>
           <w:szCs w:val="22"/>
         </w:rPr>
-        <w:t xml:space="preserve">Database interno per malattie/sintomi → </w:t>
-      </w:r>
-      <w:r>
-        <w:rPr>
-          <w:color w:val="000000"/>
-          <w:sz w:val="22"/>
-          <w:szCs w:val="22"/>
-        </w:rPr>
-        <w:t xml:space="preserve">(?) non ha accesso a nulla </w:t>
-      </w:r>
-      <w:r>
-        <w:rPr>
-          <w:sz w:val="22"/>
-          <w:szCs w:val="22"/>
-          <w:highlight w:val="yellow"/>
-        </w:rPr>
-        <w:t>(secondo me si può omettere)</w:t>
+        <w:t>Database interno →</w:t>
+      </w:r>
+      <w:r>
+        <w:rPr>
+          <w:color w:val="000000"/>
+          <w:sz w:val="22"/>
+          <w:szCs w:val="22"/>
+        </w:rPr>
+        <w:t xml:space="preserve"> non ha accesso a nulla</w:t>
       </w:r>
     </w:p>
     <w:p>
@@ -3190,6 +3885,7 @@
           <w:sz w:val="22"/>
           <w:szCs w:val="22"/>
         </w:rPr>
+        <w:lastRenderedPageBreak/>
         <w:t xml:space="preserve">Sistema di autenticazione → </w:t>
       </w:r>
       <w:r>

</xml_diff>